<commit_message>
Usuario actalizado, persona actualizado
</commit_message>
<xml_diff>
--- a/Documentacion.docx
+++ b/Documentacion.docx
@@ -109,7 +109,15 @@
         </w:numPr>
       </w:pPr>
       <w:r>
-        <w:t xml:space="preserve">No es requerido pero agregar la clase con la que se </w:t>
+        <w:t xml:space="preserve">No es </w:t>
+      </w:r>
+      <w:proofErr w:type="gramStart"/>
+      <w:r>
+        <w:t>requerido</w:t>
+      </w:r>
+      <w:proofErr w:type="gramEnd"/>
+      <w:r>
+        <w:t xml:space="preserve"> pero agregar la clase con la que se </w:t>
       </w:r>
       <w:proofErr w:type="spellStart"/>
       <w:r>
@@ -185,7 +193,15 @@
         </w:numPr>
       </w:pPr>
       <w:r>
-        <w:t xml:space="preserve">Como se consultara una tabla con todos sus valores debo realizar un ciclo </w:t>
+        <w:t xml:space="preserve">Como se </w:t>
+      </w:r>
+      <w:proofErr w:type="gramStart"/>
+      <w:r>
+        <w:t>consultara</w:t>
+      </w:r>
+      <w:proofErr w:type="gramEnd"/>
+      <w:r>
+        <w:t xml:space="preserve"> una tabla con todos sus valores debo realizar un ciclo </w:t>
       </w:r>
       <w:proofErr w:type="spellStart"/>
       <w:r>
@@ -469,16 +485,163 @@
       </w:r>
     </w:p>
     <w:p>
-      <w:pPr>
-        <w:pStyle w:val="Prrafodelista"/>
-        <w:numPr>
-          <w:ilvl w:val="0"/>
-          <w:numId w:val="1"/>
-        </w:numPr>
-      </w:pPr>
-    </w:p>
-    <w:p/>
-    <w:p/>
+      <w:r>
+        <w:rPr>
+          <w:rFonts w:ascii="Roboto" w:hAnsi="Roboto"/>
+          <w:color w:val="FFFFFF"/>
+          <w:shd w:val="clear" w:color="auto" w:fill="1C1D1F"/>
+        </w:rPr>
+        <w:t xml:space="preserve">46. </w:t>
+      </w:r>
+      <w:r>
+        <w:rPr>
+          <w:rFonts w:ascii="Roboto" w:hAnsi="Roboto"/>
+          <w:color w:val="FFFFFF"/>
+          <w:shd w:val="clear" w:color="auto" w:fill="1C1D1F"/>
+        </w:rPr>
+        <w:t>Manejo de Transacciones con JDBC</w:t>
+      </w:r>
+    </w:p>
+    <w:p>
+      <w:r>
+        <w:lastRenderedPageBreak/>
+        <w:t xml:space="preserve">Para este caso vamos hacer las transacciones de tipo </w:t>
+      </w:r>
+      <w:proofErr w:type="spellStart"/>
+      <w:r>
+        <w:t>rolback</w:t>
+      </w:r>
+      <w:proofErr w:type="spellEnd"/>
+      <w:r>
+        <w:t xml:space="preserve">, </w:t>
+      </w:r>
+      <w:proofErr w:type="spellStart"/>
+      <w:r>
+        <w:t>commit</w:t>
+      </w:r>
+      <w:proofErr w:type="spellEnd"/>
+      <w:r>
+        <w:t xml:space="preserve">, la idea es </w:t>
+      </w:r>
+      <w:proofErr w:type="gramStart"/>
+      <w:r>
+        <w:t>simplificar  la</w:t>
+      </w:r>
+      <w:proofErr w:type="gramEnd"/>
+      <w:r>
+        <w:t xml:space="preserve"> conexión</w:t>
+      </w:r>
+    </w:p>
+    <w:p>
+      <w:proofErr w:type="spellStart"/>
+      <w:r>
+        <w:t>Connection</w:t>
+      </w:r>
+      <w:proofErr w:type="spellEnd"/>
+      <w:r>
+        <w:t xml:space="preserve"> con = </w:t>
+      </w:r>
+      <w:proofErr w:type="spellStart"/>
+      <w:r>
+        <w:t>null</w:t>
+      </w:r>
+      <w:proofErr w:type="spellEnd"/>
+      <w:r>
+        <w:t>; en el caso anterior todos los métodos están cerrado y abriendo la conexión</w:t>
+      </w:r>
+    </w:p>
+    <w:p>
+      <w:r>
+        <w:rPr>
+          <w:noProof/>
+        </w:rPr>
+        <w:drawing>
+          <wp:inline distT="0" distB="0" distL="0" distR="0" wp14:anchorId="66E9E12B" wp14:editId="35701DD1">
+            <wp:extent cx="4419600" cy="819150"/>
+            <wp:effectExtent l="0" t="0" r="0" b="0"/>
+            <wp:docPr id="4" name="Imagen 4"/>
+            <wp:cNvGraphicFramePr>
+              <a:graphicFrameLocks xmlns:a="http://schemas.openxmlformats.org/drawingml/2006/main" noChangeAspect="1"/>
+            </wp:cNvGraphicFramePr>
+            <a:graphic xmlns:a="http://schemas.openxmlformats.org/drawingml/2006/main">
+              <a:graphicData uri="http://schemas.openxmlformats.org/drawingml/2006/picture">
+                <pic:pic xmlns:pic="http://schemas.openxmlformats.org/drawingml/2006/picture">
+                  <pic:nvPicPr>
+                    <pic:cNvPr id="1" name=""/>
+                    <pic:cNvPicPr/>
+                  </pic:nvPicPr>
+                  <pic:blipFill>
+                    <a:blip r:embed="rId7"/>
+                    <a:stretch>
+                      <a:fillRect/>
+                    </a:stretch>
+                  </pic:blipFill>
+                  <pic:spPr>
+                    <a:xfrm>
+                      <a:off x="0" y="0"/>
+                      <a:ext cx="4419600" cy="819150"/>
+                    </a:xfrm>
+                    <a:prstGeom prst="rect">
+                      <a:avLst/>
+                    </a:prstGeom>
+                  </pic:spPr>
+                </pic:pic>
+              </a:graphicData>
+            </a:graphic>
+          </wp:inline>
+        </w:drawing>
+      </w:r>
+      <w:r>
+        <w:rPr>
+          <w:noProof/>
+        </w:rPr>
+        <w:drawing>
+          <wp:inline distT="0" distB="0" distL="0" distR="0" wp14:anchorId="6B1B3AC1" wp14:editId="0EA9FD92">
+            <wp:extent cx="3124200" cy="952500"/>
+            <wp:effectExtent l="0" t="0" r="0" b="0"/>
+            <wp:docPr id="5" name="Imagen 5"/>
+            <wp:cNvGraphicFramePr>
+              <a:graphicFrameLocks xmlns:a="http://schemas.openxmlformats.org/drawingml/2006/main" noChangeAspect="1"/>
+            </wp:cNvGraphicFramePr>
+            <a:graphic xmlns:a="http://schemas.openxmlformats.org/drawingml/2006/main">
+              <a:graphicData uri="http://schemas.openxmlformats.org/drawingml/2006/picture">
+                <pic:pic xmlns:pic="http://schemas.openxmlformats.org/drawingml/2006/picture">
+                  <pic:nvPicPr>
+                    <pic:cNvPr id="1" name=""/>
+                    <pic:cNvPicPr/>
+                  </pic:nvPicPr>
+                  <pic:blipFill>
+                    <a:blip r:embed="rId8"/>
+                    <a:stretch>
+                      <a:fillRect/>
+                    </a:stretch>
+                  </pic:blipFill>
+                  <pic:spPr>
+                    <a:xfrm>
+                      <a:off x="0" y="0"/>
+                      <a:ext cx="3124200" cy="952500"/>
+                    </a:xfrm>
+                    <a:prstGeom prst="rect">
+                      <a:avLst/>
+                    </a:prstGeom>
+                  </pic:spPr>
+                </pic:pic>
+              </a:graphicData>
+            </a:graphic>
+          </wp:inline>
+        </w:drawing>
+      </w:r>
+    </w:p>
+    <w:p>
+      <w:r>
+        <w:t xml:space="preserve">Haciendo una conexión </w:t>
+      </w:r>
+      <w:proofErr w:type="spellStart"/>
+      <w:r>
+        <w:t>generica</w:t>
+      </w:r>
+      <w:proofErr w:type="spellEnd"/>
+    </w:p>
     <w:sectPr>
       <w:pgSz w:w="12240" w:h="15840"/>
       <w:pgMar w:top="1440" w:right="1440" w:bottom="1440" w:left="1440" w:header="708" w:footer="708" w:gutter="0"/>

</xml_diff>